<commit_message>
CC1101: does not halt at IRQ init
</commit_message>
<xml_diff>
--- a/GrapeLink/grape_link.docx
+++ b/GrapeLink/grape_link.docx
@@ -6,11 +6,22 @@
       <w:pPr>
         <w:pStyle w:val="Title"/>
       </w:pPr>
+      <w:bookmarkStart w:id="0" w:name="_GoBack"/>
+      <w:bookmarkEnd w:id="0"/>
       <w:r>
         <w:rPr>
           <w:lang w:val="en-US"/>
         </w:rPr>
-        <w:t>Grape Link</w:t>
+        <w:t>Grape</w:t>
+      </w:r>
+      <w:r>
+        <w:t xml:space="preserve"> </w:t>
+      </w:r>
+      <w:r>
+        <w:rPr>
+          <w:lang w:val="en-US"/>
+        </w:rPr>
+        <w:t>Link</w:t>
       </w:r>
     </w:p>
     <w:p>
@@ -90,8 +101,6 @@
         </w:rPr>
         <w:t>9</w:t>
       </w:r>
-      <w:bookmarkStart w:id="0" w:name="_GoBack"/>
-      <w:bookmarkEnd w:id="0"/>
       <w:r>
         <w:rPr>
           <w:i/>
@@ -543,7 +552,113 @@
       <w:r>
         <w:t xml:space="preserve">256 получаем длину такта 64 мкс, и длину пакета </w:t>
       </w:r>
+      <w:r>
+        <w:t xml:space="preserve">351 </w:t>
+      </w:r>
+      <w:r>
+        <w:t>такт</w:t>
+      </w:r>
+      <w:r>
+        <w:t>.</w:t>
+      </w:r>
     </w:p>
+    <w:p>
+      <w:pPr>
+        <w:pStyle w:val="Heading1"/>
+      </w:pPr>
+      <w:r>
+        <w:t>Подключение</w:t>
+      </w:r>
+    </w:p>
+    <w:p>
+      <w:r>
+        <w:t xml:space="preserve">Зеленые диоды подключены к </w:t>
+      </w:r>
+      <w:r>
+        <w:rPr>
+          <w:lang w:val="en-US"/>
+        </w:rPr>
+        <w:t>PORTA</w:t>
+      </w:r>
+      <w:r>
+        <w:t xml:space="preserve"> </w:t>
+      </w:r>
+      <w:r>
+        <w:rPr>
+          <w:lang w:val="en-US"/>
+        </w:rPr>
+        <w:t>PA</w:t>
+      </w:r>
+      <w:r>
+        <w:t>0…</w:t>
+      </w:r>
+      <w:r>
+        <w:rPr>
+          <w:lang w:val="en-US"/>
+        </w:rPr>
+        <w:t>PA</w:t>
+      </w:r>
+      <w:r>
+        <w:t xml:space="preserve">5, </w:t>
+      </w:r>
+      <w:r>
+        <w:t xml:space="preserve">красные – к </w:t>
+      </w:r>
+      <w:r>
+        <w:rPr>
+          <w:lang w:val="en-US"/>
+        </w:rPr>
+        <w:t>PORTD</w:t>
+      </w:r>
+      <w:r>
+        <w:t xml:space="preserve"> </w:t>
+      </w:r>
+      <w:r>
+        <w:rPr>
+          <w:lang w:val="en-US"/>
+        </w:rPr>
+        <w:t>PD</w:t>
+      </w:r>
+      <w:r>
+        <w:t>4…</w:t>
+      </w:r>
+      <w:r>
+        <w:rPr>
+          <w:lang w:val="en-US"/>
+        </w:rPr>
+        <w:t>PD</w:t>
+      </w:r>
+      <w:r>
+        <w:t>7.</w:t>
+      </w:r>
+    </w:p>
+    <w:p>
+      <w:r>
+        <w:t xml:space="preserve">На плате установлены красный и зеленый светодиоды: </w:t>
+      </w:r>
+      <w:r>
+        <w:rPr>
+          <w:lang w:val="en-US"/>
+        </w:rPr>
+        <w:t>PC</w:t>
+      </w:r>
+      <w:r>
+        <w:t xml:space="preserve">6 </w:t>
+      </w:r>
+      <w:r>
+        <w:t xml:space="preserve">и </w:t>
+      </w:r>
+      <w:r>
+        <w:rPr>
+          <w:lang w:val="en-US"/>
+        </w:rPr>
+        <w:t>PC</w:t>
+      </w:r>
+      <w:r>
+        <w:t>7.</w:t>
+      </w:r>
+    </w:p>
+    <w:p/>
     <w:p/>
     <w:sectPr>
       <w:pgSz w:w="11906" w:h="16838"/>

</xml_diff>